<commit_message>
updated the pdf with sectors para removed
</commit_message>
<xml_diff>
--- a/resume2020/resumeMiriamAllen2020.docx
+++ b/resume2020/resumeMiriamAllen2020.docx
@@ -80,16 +80,7 @@
           <w:sz w:val="20"/>
           <w:szCs w:val="20"/>
         </w:rPr>
-        <w:t>Online</w:t>
-      </w:r>
-      <w:r>
-        <w:rPr>
-          <w:rFonts w:ascii="Helvetica" w:hAnsi="Helvetica"/>
-          <w:color w:val="000000"/>
-          <w:sz w:val="20"/>
-          <w:szCs w:val="20"/>
-        </w:rPr>
-        <w:t xml:space="preserve"> resumé:</w:t>
+        <w:t>Online resumé:</w:t>
       </w:r>
       <w:r>
         <w:rPr>
@@ -201,10 +192,11 @@
       </w:tblPr>
       <w:tblGrid>
         <w:gridCol w:w="836"/>
-        <w:gridCol w:w="296"/>
-        <w:gridCol w:w="3638"/>
-        <w:gridCol w:w="1217"/>
-        <w:gridCol w:w="3616"/>
+        <w:gridCol w:w="292"/>
+        <w:gridCol w:w="3563"/>
+        <w:gridCol w:w="1199"/>
+        <w:gridCol w:w="3491"/>
+        <w:gridCol w:w="222"/>
       </w:tblGrid>
       <w:tr>
         <w:tc>
@@ -768,62 +760,15 @@
         </w:tc>
         <w:tc>
           <w:tcPr>
-            <w:gridSpan w:val="0"/>
+            <w:tcW w:w="0" w:type="auto"/>
           </w:tcPr>
-          <w:p>
-            <w:r>
-              <w:rPr>
-                <w:noProof/>
-              </w:rPr>
-              <w:drawing>
-                <wp:inline distT="0" distB="0" distL="0" distR="0">
-                  <wp:extent cx="914400" cy="914400"/>
-                  <wp:effectExtent l="0" t="0" r="0" b="0"/>
-                  <wp:docPr id="7" name="Graphic 7" descr="User network"/>
-                  <wp:cNvGraphicFramePr>
-                    <a:graphicFrameLocks xmlns:a="http://schemas.openxmlformats.org/drawingml/2006/main" noChangeAspect="1"/>
-                  </wp:cNvGraphicFramePr>
-                  <a:graphic xmlns:a="http://schemas.openxmlformats.org/drawingml/2006/main">
-                    <a:graphicData uri="http://schemas.openxmlformats.org/drawingml/2006/picture">
-                      <pic:pic xmlns:pic="http://schemas.openxmlformats.org/drawingml/2006/picture">
-                        <pic:nvPicPr>
-                          <pic:cNvPr id="7" name="mediafile_6WGTVm.svg"/>
-                          <pic:cNvPicPr/>
-                        </pic:nvPicPr>
-                        <pic:blipFill>
-                          <a:blip r:embed="rId14">
-                            <a:extLst>
-                              <a:ext uri="{28A0092B-C50C-407E-A947-70E740481C1C}">
-                                <a14:useLocalDpi xmlns:a14="http://schemas.microsoft.com/office/drawing/2010/main" val="0"/>
-                              </a:ext>
-                              <a:ext uri="{96DAC541-7B7A-43D3-8B79-37D633B846F1}">
-                                <asvg:svgBlip xmlns:asvg="http://schemas.microsoft.com/office/drawing/2016/SVG/main" r:embed="rId15"/>
-                              </a:ext>
-                            </a:extLst>
-                          </a:blip>
-                          <a:stretch>
-                            <a:fillRect/>
-                          </a:stretch>
-                        </pic:blipFill>
-                        <pic:spPr>
-                          <a:xfrm>
-                            <a:off x="0" y="0"/>
-                            <a:ext cx="914400" cy="914400"/>
-                          </a:xfrm>
-                          <a:prstGeom prst="rect">
-                            <a:avLst/>
-                          </a:prstGeom>
-                        </pic:spPr>
-                      </pic:pic>
-                    </a:graphicData>
-                  </a:graphic>
-                </wp:inline>
-              </w:drawing>
-            </w:r>
-          </w:p>
+          <w:p/>
         </w:tc>
       </w:tr>
       <w:tr>
+        <w:trPr>
+          <w:gridAfter w:val="1"/>
+        </w:trPr>
         <w:tc>
           <w:tcPr>
             <w:tcW w:w="732" w:type="dxa"/>
@@ -864,13 +809,13 @@
                           <pic:cNvPicPr/>
                         </pic:nvPicPr>
                         <pic:blipFill>
-                          <a:blip r:embed="rId16" cstate="print">
+                          <a:blip r:embed="rId14" cstate="print">
                             <a:extLst>
                               <a:ext uri="{28A0092B-C50C-407E-A947-70E740481C1C}">
                                 <a14:useLocalDpi xmlns:a14="http://schemas.microsoft.com/office/drawing/2010/main" val="0"/>
                               </a:ext>
                               <a:ext uri="{96DAC541-7B7A-43D3-8B79-37D633B846F1}">
-                                <asvg:svgBlip xmlns:asvg="http://schemas.microsoft.com/office/drawing/2016/SVG/main" r:embed="rId17"/>
+                                <asvg:svgBlip xmlns:asvg="http://schemas.microsoft.com/office/drawing/2016/SVG/main" r:embed="rId15"/>
                               </a:ext>
                             </a:extLst>
                           </a:blip>
@@ -1155,13 +1100,13 @@
                           <pic:cNvPicPr/>
                         </pic:nvPicPr>
                         <pic:blipFill>
-                          <a:blip r:embed="rId18">
+                          <a:blip r:embed="rId16">
                             <a:extLst>
                               <a:ext uri="{28A0092B-C50C-407E-A947-70E740481C1C}">
                                 <a14:useLocalDpi xmlns:a14="http://schemas.microsoft.com/office/drawing/2010/main" val="0"/>
                               </a:ext>
                               <a:ext uri="{96DAC541-7B7A-43D3-8B79-37D633B846F1}">
-                                <asvg:svgBlip xmlns:asvg="http://schemas.microsoft.com/office/drawing/2016/SVG/main" r:embed="rId19"/>
+                                <asvg:svgBlip xmlns:asvg="http://schemas.microsoft.com/office/drawing/2016/SVG/main" r:embed="rId17"/>
                               </a:ext>
                             </a:extLst>
                           </a:blip>
@@ -1446,7 +1391,7 @@
         </w:rPr>
         <w:br/>
       </w:r>
-      <w:hyperlink r:id="rId20" w:history="1">
+      <w:hyperlink r:id="rId18" w:history="1">
         <w:r>
           <w:rPr>
             <w:rStyle w:val="Hyperlink"/>
@@ -1864,7 +1809,7 @@
         </w:rPr>
         <w:br/>
       </w:r>
-      <w:hyperlink r:id="rId21" w:history="1">
+      <w:hyperlink r:id="rId19" w:history="1">
         <w:r>
           <w:rPr>
             <w:rStyle w:val="Hyperlink"/>
@@ -2256,7 +2201,7 @@
         </w:rPr>
         <w:br/>
       </w:r>
-      <w:hyperlink r:id="rId22" w:history="1">
+      <w:hyperlink r:id="rId20" w:history="1">
         <w:r>
           <w:rPr>
             <w:rStyle w:val="Hyperlink"/>
@@ -2770,7 +2715,7 @@
           <w:szCs w:val="23"/>
         </w:rPr>
       </w:pPr>
-      <w:hyperlink r:id="rId23" w:history="1">
+      <w:hyperlink r:id="rId21" w:history="1">
         <w:r>
           <w:rPr>
             <w:rStyle w:val="Hyperlink"/>
@@ -4071,7 +4016,7 @@
         </w:rPr>
         <w:br/>
       </w:r>
-      <w:hyperlink r:id="rId24" w:history="1">
+      <w:hyperlink r:id="rId22" w:history="1">
         <w:r>
           <w:rPr>
             <w:rFonts w:ascii="Avenir Book" w:eastAsia="Times New Roman" w:hAnsi="Avenir Book" w:cs="Times New Roman"/>
@@ -4129,8 +4074,22 @@
           <w:szCs w:val="22"/>
           <w:lang w:eastAsia="en-GB"/>
         </w:rPr>
-        <w:t>Hi, I'm Miriam!</w:t>
-      </w:r>
+        <w:t>A little more about me…</w:t>
+      </w:r>
+    </w:p>
+    <w:p>
+      <w:pPr>
+        <w:outlineLvl w:val="1"/>
+        <w:rPr>
+          <w:rFonts w:ascii="Avenir Book" w:eastAsia="Times New Roman" w:hAnsi="Avenir Book" w:cs="Times New Roman"/>
+          <w:b/>
+          <w:bCs/>
+          <w:color w:val="595959" w:themeColor="text1" w:themeTint="A6"/>
+          <w:sz w:val="22"/>
+          <w:szCs w:val="22"/>
+          <w:lang w:eastAsia="en-GB"/>
+        </w:rPr>
+      </w:pPr>
     </w:p>
     <w:p>
       <w:pPr>
@@ -4163,6 +4122,17 @@
           <w:lang w:eastAsia="en-GB"/>
         </w:rPr>
       </w:pPr>
+    </w:p>
+    <w:p>
+      <w:pPr>
+        <w:rPr>
+          <w:rFonts w:ascii="Avenir Book" w:eastAsia="Times New Roman" w:hAnsi="Avenir Book" w:cs="Times New Roman"/>
+          <w:color w:val="595959" w:themeColor="text1" w:themeTint="A6"/>
+          <w:sz w:val="22"/>
+          <w:szCs w:val="22"/>
+          <w:lang w:eastAsia="en-GB"/>
+        </w:rPr>
+      </w:pPr>
       <w:r>
         <w:rPr>
           <w:rFonts w:ascii="Avenir Book" w:eastAsia="Times New Roman" w:hAnsi="Avenir Book" w:cs="Times New Roman"/>
@@ -4192,7 +4162,27 @@
           <w:szCs w:val="22"/>
           <w:lang w:eastAsia="en-GB"/>
         </w:rPr>
-        <w:t>What excites me most is working on the user flow and design of a site or an app. I love simple designs with impec</w:t>
+        <w:t xml:space="preserve">What excites me most is working on the user flow and design of a site or an </w:t>
+      </w:r>
+      <w:r>
+        <w:rPr>
+          <w:rFonts w:ascii="Avenir Book" w:eastAsia="Times New Roman" w:hAnsi="Avenir Book" w:cs="Times New Roman"/>
+          <w:color w:val="595959" w:themeColor="text1" w:themeTint="A6"/>
+          <w:sz w:val="22"/>
+          <w:szCs w:val="22"/>
+          <w:lang w:eastAsia="en-GB"/>
+        </w:rPr>
+        <w:t>A</w:t>
+      </w:r>
+      <w:r>
+        <w:rPr>
+          <w:rFonts w:ascii="Avenir Book" w:eastAsia="Times New Roman" w:hAnsi="Avenir Book" w:cs="Times New Roman"/>
+          <w:color w:val="595959" w:themeColor="text1" w:themeTint="A6"/>
+          <w:sz w:val="22"/>
+          <w:szCs w:val="22"/>
+          <w:lang w:eastAsia="en-GB"/>
+        </w:rPr>
+        <w:t>pp. I love simple designs with impec</w:t>
       </w:r>
       <w:r>
         <w:rPr>
@@ -4225,27 +4215,6 @@
           <w:lang w:eastAsia="en-GB"/>
         </w:rPr>
       </w:pPr>
-      <w:r>
-        <w:rPr>
-          <w:rFonts w:ascii="Avenir Book" w:eastAsia="Times New Roman" w:hAnsi="Avenir Book" w:cs="Times New Roman"/>
-          <w:color w:val="595959" w:themeColor="text1" w:themeTint="A6"/>
-          <w:sz w:val="22"/>
-          <w:szCs w:val="22"/>
-          <w:lang w:eastAsia="en-GB"/>
-        </w:rPr>
-        <w:t>The sector I work in is very important to me and I like to have my values aligned with the purpose of the role: this means using technology with the optimum design to help people lead better lives. The sectors I like to work in are: health, education and media.</w:t>
-      </w:r>
-    </w:p>
-    <w:p>
-      <w:pPr>
-        <w:rPr>
-          <w:rFonts w:ascii="Avenir Book" w:eastAsia="Times New Roman" w:hAnsi="Avenir Book" w:cs="Times New Roman"/>
-          <w:color w:val="595959" w:themeColor="text1" w:themeTint="A6"/>
-          <w:sz w:val="22"/>
-          <w:szCs w:val="22"/>
-          <w:lang w:eastAsia="en-GB"/>
-        </w:rPr>
-      </w:pPr>
     </w:p>
     <w:p>
       <w:pPr>
@@ -4258,9 +4227,9 @@
       </w:pPr>
     </w:p>
     <w:sectPr>
-      <w:headerReference w:type="default" r:id="rId25"/>
-      <w:footerReference w:type="even" r:id="rId26"/>
-      <w:footerReference w:type="default" r:id="rId27"/>
+      <w:headerReference w:type="default" r:id="rId23"/>
+      <w:footerReference w:type="even" r:id="rId24"/>
+      <w:footerReference w:type="default" r:id="rId25"/>
       <w:pgSz w:w="11900" w:h="16840"/>
       <w:pgMar w:top="720" w:right="1276" w:bottom="816" w:left="1021" w:header="709" w:footer="709" w:gutter="0"/>
       <w:pgNumType w:start="1"/>

</xml_diff>